<commit_message>
add infos about cluster start
</commit_message>
<xml_diff>
--- a/bin/SecReplay/OverviewOfCommands.docx
+++ b/bin/SecReplay/OverviewOfCommands.docx
@@ -1101,16 +1101,7 @@
                 <w:szCs w:val="24"/>
                 <w:lang w:val="en-US"/>
               </w:rPr>
-              <w:t>Inquiries</w:t>
-            </w:r>
-            <w:r>
-              <w:rPr>
-                <w:b/>
-                <w:sz w:val="24"/>
-                <w:szCs w:val="24"/>
-                <w:lang w:val="en-US"/>
-              </w:rPr>
-              <w:t xml:space="preserve"> (MASTER)</w:t>
+              <w:t>Inquiries (MASTER)</w:t>
             </w:r>
           </w:p>
         </w:tc>
@@ -1228,16 +1219,7 @@
                 <w:szCs w:val="24"/>
                 <w:lang w:val="en-US"/>
               </w:rPr>
-              <w:t xml:space="preserve">list </w:t>
-            </w:r>
-            <w:r>
-              <w:rPr>
-                <w:b/>
-                <w:sz w:val="20"/>
-                <w:szCs w:val="24"/>
-                <w:lang w:val="en-US"/>
-              </w:rPr>
-              <w:t>operators</w:t>
+              <w:t>list operators</w:t>
             </w:r>
           </w:p>
         </w:tc>
@@ -1297,16 +1279,7 @@
                 <w:szCs w:val="24"/>
                 <w:lang w:val="en-US"/>
               </w:rPr>
-              <w:t xml:space="preserve">list </w:t>
-            </w:r>
-            <w:r>
-              <w:rPr>
-                <w:b/>
-                <w:sz w:val="20"/>
-                <w:szCs w:val="24"/>
-                <w:lang w:val="en-US"/>
-              </w:rPr>
-              <w:t>algebras</w:t>
+              <w:t>list algebras</w:t>
             </w:r>
           </w:p>
         </w:tc>
@@ -1366,16 +1339,7 @@
                 <w:szCs w:val="24"/>
                 <w:lang w:val="en-US"/>
               </w:rPr>
-              <w:t xml:space="preserve">list </w:t>
-            </w:r>
-            <w:r>
-              <w:rPr>
-                <w:b/>
-                <w:sz w:val="20"/>
-                <w:szCs w:val="24"/>
-                <w:lang w:val="en-US"/>
-              </w:rPr>
-              <w:t>algebra &lt;identifier&gt;</w:t>
+              <w:t>list algebra &lt;identifier&gt;</w:t>
             </w:r>
           </w:p>
         </w:tc>
@@ -1435,16 +1399,7 @@
                 <w:szCs w:val="24"/>
                 <w:lang w:val="en-US"/>
               </w:rPr>
-              <w:t xml:space="preserve">list </w:t>
-            </w:r>
-            <w:r>
-              <w:rPr>
-                <w:b/>
-                <w:sz w:val="20"/>
-                <w:szCs w:val="24"/>
-                <w:lang w:val="en-US"/>
-              </w:rPr>
-              <w:t>databases</w:t>
+              <w:t>list databases</w:t>
             </w:r>
           </w:p>
         </w:tc>
@@ -1504,16 +1459,7 @@
                 <w:szCs w:val="24"/>
                 <w:lang w:val="en-US"/>
               </w:rPr>
-              <w:t xml:space="preserve">list </w:t>
-            </w:r>
-            <w:r>
-              <w:rPr>
-                <w:b/>
-                <w:sz w:val="20"/>
-                <w:szCs w:val="24"/>
-                <w:lang w:val="en-US"/>
-              </w:rPr>
-              <w:t>types</w:t>
+              <w:t>list types</w:t>
             </w:r>
           </w:p>
         </w:tc>
@@ -1573,16 +1519,7 @@
                 <w:szCs w:val="24"/>
                 <w:lang w:val="en-US"/>
               </w:rPr>
-              <w:t xml:space="preserve">list </w:t>
-            </w:r>
-            <w:r>
-              <w:rPr>
-                <w:b/>
-                <w:sz w:val="20"/>
-                <w:szCs w:val="24"/>
-                <w:lang w:val="en-US"/>
-              </w:rPr>
-              <w:t>objects</w:t>
+              <w:t>list objects</w:t>
             </w:r>
           </w:p>
         </w:tc>
@@ -1887,16 +1824,7 @@
                 <w:szCs w:val="24"/>
                 <w:lang w:val="en-US"/>
               </w:rPr>
-              <w:t>Basic Command</w:t>
-            </w:r>
-            <w:r>
-              <w:rPr>
-                <w:b/>
-                <w:sz w:val="24"/>
-                <w:szCs w:val="24"/>
-                <w:lang w:val="en-US"/>
-              </w:rPr>
-              <w:t>s (MASTER)</w:t>
+              <w:t>Basic Commands (MASTER)</w:t>
             </w:r>
           </w:p>
         </w:tc>
@@ -1924,16 +1852,7 @@
                 <w:szCs w:val="24"/>
                 <w:lang w:val="en-US"/>
               </w:rPr>
-              <w:t>Transactions</w:t>
-            </w:r>
-            <w:r>
-              <w:rPr>
-                <w:b/>
-                <w:sz w:val="24"/>
-                <w:szCs w:val="24"/>
-                <w:lang w:val="en-US"/>
-              </w:rPr>
-              <w:t xml:space="preserve"> (MASTER + NODES)</w:t>
+              <w:t>Transactions (MASTER + NODES)</w:t>
             </w:r>
           </w:p>
         </w:tc>
@@ -2594,16 +2513,7 @@
                 <w:szCs w:val="24"/>
                 <w:lang w:val="en-US"/>
               </w:rPr>
-              <w:t>Databases</w:t>
-            </w:r>
-            <w:r>
-              <w:rPr>
-                <w:b/>
-                <w:sz w:val="24"/>
-                <w:szCs w:val="24"/>
-                <w:lang w:val="en-US"/>
-              </w:rPr>
-              <w:t xml:space="preserve"> (MASTER + NODES)</w:t>
+              <w:t>Databases (MASTER + NODES)</w:t>
             </w:r>
           </w:p>
         </w:tc>
@@ -2855,16 +2765,7 @@
                 <w:szCs w:val="24"/>
                 <w:lang w:val="en-US"/>
               </w:rPr>
-              <w:t>Import and Export</w:t>
-            </w:r>
-            <w:r>
-              <w:rPr>
-                <w:b/>
-                <w:sz w:val="24"/>
-                <w:szCs w:val="24"/>
-                <w:lang w:val="en-US"/>
-              </w:rPr>
-              <w:t xml:space="preserve"> (MASTER)</w:t>
+              <w:t>Import and Export (MASTER)</w:t>
             </w:r>
           </w:p>
         </w:tc>
@@ -4386,21 +4287,7 @@
           <w:i/>
           <w:lang w:val="en-US"/>
         </w:rPr>
-        <w:t>replay</w:t>
-      </w:r>
-      <w:r>
-        <w:rPr>
-          <w:i/>
-          <w:lang w:val="en-US"/>
-        </w:rPr>
-        <w:t>CSV</w:t>
-      </w:r>
-      <w:r>
-        <w:rPr>
-          <w:i/>
-          <w:lang w:val="en-US"/>
-        </w:rPr>
-        <w:t>Import</w:t>
+        <w:t>replayCSVImport</w:t>
       </w:r>
       <w:proofErr w:type="spellEnd"/>
       <w:r>
@@ -4424,14 +4311,7 @@
           <w:i/>
           <w:lang w:val="en-US"/>
         </w:rPr>
-        <w:t>/csv/Invoices.csv,mtcsv,1,,,FALSE,FALSE</w:t>
-      </w:r>
-      <w:r>
-        <w:rPr>
-          <w:i/>
-          <w:lang w:val="en-US"/>
-        </w:rPr>
-        <w:t>)</w:t>
+        <w:t>/csv/Invoices.csv,mtcsv,1,,,FALSE,FALSE)</w:t>
       </w:r>
     </w:p>
     <w:p>
@@ -4816,12 +4696,6 @@
           <w:lang w:val="en-US"/>
         </w:rPr>
         <w:br/>
-      </w:r>
-      <w:r>
-        <w:rPr>
-          <w:i/>
-          <w:lang w:val="en-US"/>
-        </w:rPr>
         <w:t xml:space="preserve">Secondo =&gt; </w:t>
       </w:r>
       <w:proofErr w:type="spellStart"/>
@@ -4830,21 +4704,7 @@
           <w:i/>
           <w:lang w:val="en-US"/>
         </w:rPr>
-        <w:t>replay</w:t>
-      </w:r>
-      <w:r>
-        <w:rPr>
-          <w:i/>
-          <w:lang w:val="en-US"/>
-        </w:rPr>
-        <w:t>SHP</w:t>
-      </w:r>
-      <w:r>
-        <w:rPr>
-          <w:i/>
-          <w:lang w:val="en-US"/>
-        </w:rPr>
-        <w:t>Import</w:t>
+        <w:t>replaySHPImport</w:t>
       </w:r>
       <w:proofErr w:type="spellEnd"/>
       <w:r>
@@ -5308,21 +5168,7 @@
           <w:i/>
           <w:lang w:val="en-US"/>
         </w:rPr>
-        <w:t>replay</w:t>
-      </w:r>
-      <w:r>
-        <w:rPr>
-          <w:i/>
-          <w:lang w:val="en-US"/>
-        </w:rPr>
-        <w:t>DBLP</w:t>
-      </w:r>
-      <w:r>
-        <w:rPr>
-          <w:i/>
-          <w:lang w:val="en-US"/>
-        </w:rPr>
-        <w:t>Import</w:t>
+        <w:t>replayDBLPImport</w:t>
       </w:r>
       <w:proofErr w:type="spellEnd"/>
       <w:r>
@@ -5362,18 +5208,761 @@
           <w:i/>
           <w:lang w:val="en-US"/>
         </w:rPr>
-        <w:t>/</w:t>
-      </w:r>
-      <w:r>
-        <w:rPr>
-          <w:i/>
-          <w:lang w:val="en-US"/>
-        </w:rPr>
-        <w:t>dblp.xml</w:t>
-      </w:r>
-      <w:r>
-        <w:rPr>
-          <w:i/>
+        <w:t>/dblp.xml)</w:t>
+      </w:r>
+    </w:p>
+    <w:p>
+      <w:pPr>
+        <w:jc w:val="both"/>
+        <w:rPr>
+          <w:b/>
+          <w:lang w:val="en-US"/>
+        </w:rPr>
+      </w:pPr>
+      <w:proofErr w:type="spellStart"/>
+      <w:proofErr w:type="gramStart"/>
+      <w:r>
+        <w:rPr>
+          <w:b/>
+          <w:lang w:val="en-US"/>
+        </w:rPr>
+        <w:t>replayIMGImport</w:t>
+      </w:r>
+      <w:proofErr w:type="spellEnd"/>
+      <w:r>
+        <w:rPr>
+          <w:b/>
+          <w:lang w:val="en-US"/>
+        </w:rPr>
+        <w:t>(</w:t>
+      </w:r>
+      <w:proofErr w:type="spellStart"/>
+      <w:proofErr w:type="gramEnd"/>
+      <w:r>
+        <w:rPr>
+          <w:b/>
+          <w:lang w:val="en-US"/>
+        </w:rPr>
+        <w:t>startDirectory</w:t>
+      </w:r>
+      <w:proofErr w:type="spellEnd"/>
+      <w:r>
+        <w:rPr>
+          <w:b/>
+          <w:lang w:val="en-US"/>
+        </w:rPr>
+        <w:t xml:space="preserve">, </w:t>
+      </w:r>
+      <w:proofErr w:type="spellStart"/>
+      <w:r>
+        <w:rPr>
+          <w:b/>
+          <w:lang w:val="en-US"/>
+        </w:rPr>
+        <w:t>recursiveLevel</w:t>
+      </w:r>
+      <w:proofErr w:type="spellEnd"/>
+      <w:r>
+        <w:rPr>
+          <w:b/>
+          <w:lang w:val="en-US"/>
+        </w:rPr>
+        <w:t xml:space="preserve">, </w:t>
+      </w:r>
+      <w:proofErr w:type="spellStart"/>
+      <w:r>
+        <w:rPr>
+          <w:b/>
+          <w:lang w:val="en-US"/>
+        </w:rPr>
+        <w:t>relationName</w:t>
+      </w:r>
+      <w:proofErr w:type="spellEnd"/>
+      <w:r>
+        <w:rPr>
+          <w:b/>
+          <w:lang w:val="en-US"/>
+        </w:rPr>
+        <w:t>[,</w:t>
+      </w:r>
+      <w:proofErr w:type="spellStart"/>
+      <w:r>
+        <w:rPr>
+          <w:b/>
+          <w:lang w:val="en-US"/>
+        </w:rPr>
+        <w:t>replayImportMode</w:t>
+      </w:r>
+      <w:proofErr w:type="spellEnd"/>
+      <w:r>
+        <w:rPr>
+          <w:b/>
+          <w:lang w:val="en-US"/>
+        </w:rPr>
+        <w:t>])</w:t>
+      </w:r>
+    </w:p>
+    <w:p>
+      <w:pPr>
+        <w:jc w:val="both"/>
+        <w:rPr>
+          <w:lang w:val="en-US"/>
+        </w:rPr>
+      </w:pPr>
+      <w:r>
+        <w:rPr>
+          <w:lang w:val="en-US"/>
+        </w:rPr>
+        <w:t xml:space="preserve">Specifies the nodes a relation named </w:t>
+      </w:r>
+      <w:proofErr w:type="spellStart"/>
+      <w:r>
+        <w:rPr>
+          <w:i/>
+          <w:lang w:val="en-US"/>
+        </w:rPr>
+        <w:t>relationName</w:t>
+      </w:r>
+      <w:proofErr w:type="spellEnd"/>
+      <w:r>
+        <w:rPr>
+          <w:lang w:val="en-US"/>
+        </w:rPr>
+        <w:t xml:space="preserve"> to which the </w:t>
+      </w:r>
+      <w:proofErr w:type="gramStart"/>
+      <w:r>
+        <w:rPr>
+          <w:lang w:val="en-US"/>
+        </w:rPr>
+        <w:t>images from the</w:t>
+      </w:r>
+      <w:r>
+        <w:rPr>
+          <w:lang w:val="en-US"/>
+        </w:rPr>
+        <w:t xml:space="preserve"> </w:t>
+      </w:r>
+      <w:r>
+        <w:rPr>
+          <w:lang w:val="en-US"/>
+        </w:rPr>
+        <w:t xml:space="preserve">Directory </w:t>
+      </w:r>
+      <w:proofErr w:type="spellStart"/>
+      <w:r>
+        <w:rPr>
+          <w:i/>
+          <w:lang w:val="en-US"/>
+        </w:rPr>
+        <w:t>startDirectory</w:t>
+      </w:r>
+      <w:proofErr w:type="spellEnd"/>
+      <w:r>
+        <w:rPr>
+          <w:lang w:val="en-US"/>
+        </w:rPr>
+        <w:t xml:space="preserve"> contains</w:t>
+      </w:r>
+      <w:proofErr w:type="gramEnd"/>
+      <w:r>
+        <w:rPr>
+          <w:lang w:val="en-US"/>
+        </w:rPr>
+        <w:t>.</w:t>
+      </w:r>
+      <w:r>
+        <w:rPr>
+          <w:lang w:val="en-US"/>
+        </w:rPr>
+        <w:t xml:space="preserve"> </w:t>
+      </w:r>
+      <w:r>
+        <w:rPr>
+          <w:lang w:val="en-US"/>
+        </w:rPr>
+        <w:t xml:space="preserve">About the </w:t>
+      </w:r>
+      <w:proofErr w:type="spellStart"/>
+      <w:r>
+        <w:rPr>
+          <w:i/>
+          <w:lang w:val="en-US"/>
+        </w:rPr>
+        <w:t>recursiveLevel</w:t>
+      </w:r>
+      <w:proofErr w:type="spellEnd"/>
+      <w:r>
+        <w:rPr>
+          <w:lang w:val="en-US"/>
+        </w:rPr>
+        <w:t xml:space="preserve"> parameter determines how</w:t>
+      </w:r>
+      <w:r>
+        <w:rPr>
+          <w:lang w:val="en-US"/>
+        </w:rPr>
+        <w:t xml:space="preserve"> </w:t>
+      </w:r>
+      <w:r>
+        <w:rPr>
+          <w:lang w:val="en-US"/>
+        </w:rPr>
+        <w:t>many levels (subfolders) should be considered.</w:t>
+      </w:r>
+      <w:r>
+        <w:rPr>
+          <w:lang w:val="en-US"/>
+        </w:rPr>
+        <w:t xml:space="preserve"> </w:t>
+      </w:r>
+      <w:r>
+        <w:rPr>
+          <w:lang w:val="en-US"/>
+        </w:rPr>
+        <w:t xml:space="preserve">A value of </w:t>
+      </w:r>
+      <w:r>
+        <w:rPr>
+          <w:i/>
+          <w:lang w:val="en-US"/>
+        </w:rPr>
+        <w:t>1</w:t>
+      </w:r>
+      <w:r>
+        <w:rPr>
+          <w:lang w:val="en-US"/>
+        </w:rPr>
+        <w:t xml:space="preserve"> would consider only the directory </w:t>
+      </w:r>
+      <w:proofErr w:type="spellStart"/>
+      <w:r>
+        <w:rPr>
+          <w:i/>
+          <w:lang w:val="en-US"/>
+        </w:rPr>
+        <w:t>startDirectory</w:t>
+      </w:r>
+      <w:proofErr w:type="spellEnd"/>
+      <w:r>
+        <w:rPr>
+          <w:lang w:val="en-US"/>
+        </w:rPr>
+        <w:t>.</w:t>
+      </w:r>
+      <w:r>
+        <w:rPr>
+          <w:lang w:val="en-US"/>
+        </w:rPr>
+        <w:t xml:space="preserve"> </w:t>
+      </w:r>
+      <w:proofErr w:type="gramStart"/>
+      <w:r>
+        <w:rPr>
+          <w:lang w:val="en-US"/>
+        </w:rPr>
+        <w:t xml:space="preserve">The value </w:t>
+      </w:r>
+      <w:r>
+        <w:rPr>
+          <w:i/>
+          <w:lang w:val="en-US"/>
+        </w:rPr>
+        <w:t>2</w:t>
+      </w:r>
+      <w:r>
+        <w:rPr>
+          <w:lang w:val="en-US"/>
+        </w:rPr>
+        <w:t xml:space="preserve"> additionally all subfolders.</w:t>
+      </w:r>
+      <w:proofErr w:type="gramEnd"/>
+      <w:r>
+        <w:rPr>
+          <w:lang w:val="en-US"/>
+        </w:rPr>
+        <w:t xml:space="preserve"> </w:t>
+      </w:r>
+      <w:r>
+        <w:rPr>
+          <w:lang w:val="en-US"/>
+        </w:rPr>
+        <w:t xml:space="preserve">The </w:t>
+      </w:r>
+      <w:proofErr w:type="gramStart"/>
+      <w:r>
+        <w:rPr>
+          <w:lang w:val="en-US"/>
+        </w:rPr>
+        <w:t xml:space="preserve">value </w:t>
+      </w:r>
+      <w:r>
+        <w:rPr>
+          <w:i/>
+          <w:lang w:val="en-US"/>
+        </w:rPr>
+        <w:t>3</w:t>
+      </w:r>
+      <w:r>
+        <w:rPr>
+          <w:lang w:val="en-US"/>
+        </w:rPr>
+        <w:t xml:space="preserve"> for all subfolders in each case</w:t>
+      </w:r>
+      <w:proofErr w:type="gramEnd"/>
+      <w:r>
+        <w:rPr>
+          <w:lang w:val="en-US"/>
+        </w:rPr>
+        <w:t xml:space="preserve"> their subfolders etc.</w:t>
+      </w:r>
+      <w:r>
+        <w:rPr>
+          <w:lang w:val="en-US"/>
+        </w:rPr>
+        <w:t xml:space="preserve"> </w:t>
+      </w:r>
+    </w:p>
+    <w:p>
+      <w:pPr>
+        <w:jc w:val="both"/>
+        <w:rPr>
+          <w:lang w:val="en-US"/>
+        </w:rPr>
+      </w:pPr>
+      <w:r>
+        <w:rPr>
+          <w:lang w:val="en-US"/>
+        </w:rPr>
+        <w:t>The relationship also includes the images in binary format.</w:t>
+      </w:r>
+      <w:r>
+        <w:rPr>
+          <w:lang w:val="en-US"/>
+        </w:rPr>
+        <w:t xml:space="preserve"> </w:t>
+      </w:r>
+      <w:r>
+        <w:rPr>
+          <w:lang w:val="en-US"/>
+        </w:rPr>
+        <w:t xml:space="preserve">These can use the </w:t>
+      </w:r>
+      <w:proofErr w:type="spellStart"/>
+      <w:r>
+        <w:rPr>
+          <w:lang w:val="en-US"/>
+        </w:rPr>
+        <w:t>JavaGui</w:t>
+      </w:r>
+      <w:proofErr w:type="spellEnd"/>
+      <w:r>
+        <w:rPr>
+          <w:lang w:val="en-US"/>
+        </w:rPr>
+        <w:t xml:space="preserve"> Secondo be represented graphically, provided that there is a viewer</w:t>
+      </w:r>
+      <w:r>
+        <w:rPr>
+          <w:lang w:val="en-US"/>
+        </w:rPr>
+        <w:t xml:space="preserve"> </w:t>
+      </w:r>
+      <w:r>
+        <w:rPr>
+          <w:lang w:val="en-US"/>
+        </w:rPr>
+        <w:t>for the appropriate format.</w:t>
+      </w:r>
+    </w:p>
+    <w:p>
+      <w:pPr>
+        <w:jc w:val="both"/>
+        <w:rPr>
+          <w:lang w:val="en-US"/>
+        </w:rPr>
+      </w:pPr>
+    </w:p>
+    <w:p>
+      <w:pPr>
+        <w:jc w:val="both"/>
+        <w:rPr>
+          <w:lang w:val="en-US"/>
+        </w:rPr>
+      </w:pPr>
+      <w:r>
+        <w:rPr>
+          <w:lang w:val="en-US"/>
+        </w:rPr>
+        <w:lastRenderedPageBreak/>
+        <w:t>Currently the following formats are supported:</w:t>
+      </w:r>
+    </w:p>
+    <w:p>
+      <w:pPr>
+        <w:jc w:val="both"/>
+        <w:rPr>
+          <w:lang w:val="en-US"/>
+        </w:rPr>
+      </w:pPr>
+      <w:r>
+        <w:rPr>
+          <w:lang w:val="en-US"/>
+        </w:rPr>
+        <w:t xml:space="preserve">• JPG (Joint </w:t>
+      </w:r>
+      <w:proofErr w:type="spellStart"/>
+      <w:r>
+        <w:rPr>
+          <w:lang w:val="en-US"/>
+        </w:rPr>
+        <w:t>Photographics</w:t>
+      </w:r>
+      <w:proofErr w:type="spellEnd"/>
+      <w:r>
+        <w:rPr>
+          <w:lang w:val="en-US"/>
+        </w:rPr>
+        <w:t xml:space="preserve"> Expert Group)</w:t>
+      </w:r>
+    </w:p>
+    <w:p>
+      <w:pPr>
+        <w:jc w:val="both"/>
+        <w:rPr>
+          <w:lang w:val="en-US"/>
+        </w:rPr>
+      </w:pPr>
+      <w:r>
+        <w:rPr>
+          <w:lang w:val="en-US"/>
+        </w:rPr>
+        <w:t>• GIF (Graphics Interchange Format)</w:t>
+      </w:r>
+    </w:p>
+    <w:p>
+      <w:pPr>
+        <w:jc w:val="both"/>
+        <w:rPr>
+          <w:lang w:val="en-US"/>
+        </w:rPr>
+      </w:pPr>
+      <w:r>
+        <w:rPr>
+          <w:lang w:val="en-US"/>
+        </w:rPr>
+        <w:t>• TIF (Tagged Image File Format)</w:t>
+      </w:r>
+    </w:p>
+    <w:p>
+      <w:pPr>
+        <w:jc w:val="both"/>
+        <w:rPr>
+          <w:lang w:val="en-US"/>
+        </w:rPr>
+      </w:pPr>
+      <w:r>
+        <w:rPr>
+          <w:lang w:val="en-US"/>
+        </w:rPr>
+        <w:t>• BMP (Windows Bitmap)</w:t>
+      </w:r>
+    </w:p>
+    <w:p>
+      <w:pPr>
+        <w:jc w:val="both"/>
+        <w:rPr>
+          <w:lang w:val="en-US"/>
+        </w:rPr>
+      </w:pPr>
+      <w:r>
+        <w:rPr>
+          <w:lang w:val="en-US"/>
+        </w:rPr>
+        <w:t>• PNG (Portable Network Graphics)</w:t>
+      </w:r>
+    </w:p>
+    <w:p>
+      <w:pPr>
+        <w:jc w:val="both"/>
+        <w:rPr>
+          <w:lang w:val="en-US"/>
+        </w:rPr>
+      </w:pPr>
+      <w:r>
+        <w:rPr>
+          <w:lang w:val="en-US"/>
+        </w:rPr>
+        <w:t>Note that no check is made as to whether it is indeed graphics corresponding format in the files.</w:t>
+      </w:r>
+      <w:r>
+        <w:rPr>
+          <w:lang w:val="en-US"/>
+        </w:rPr>
+        <w:t xml:space="preserve"> </w:t>
+      </w:r>
+      <w:r>
+        <w:rPr>
+          <w:lang w:val="en-US"/>
+        </w:rPr>
+        <w:t>The transfer list is determined purely on the basis of the file extension.</w:t>
+      </w:r>
+      <w:r>
+        <w:rPr>
+          <w:lang w:val="en-US"/>
+        </w:rPr>
+        <w:t xml:space="preserve"> </w:t>
+      </w:r>
+    </w:p>
+    <w:p>
+      <w:pPr>
+        <w:jc w:val="both"/>
+        <w:rPr>
+          <w:lang w:val="en-US"/>
+        </w:rPr>
+      </w:pPr>
+      <w:r>
+        <w:rPr>
+          <w:lang w:val="en-US"/>
+        </w:rPr>
+        <w:t xml:space="preserve">The optional parameter </w:t>
+      </w:r>
+      <w:proofErr w:type="spellStart"/>
+      <w:r>
+        <w:rPr>
+          <w:i/>
+          <w:lang w:val="en-US"/>
+        </w:rPr>
+        <w:t>replayImportMode</w:t>
+      </w:r>
+      <w:proofErr w:type="spellEnd"/>
+      <w:r>
+        <w:rPr>
+          <w:lang w:val="en-US"/>
+        </w:rPr>
+        <w:t xml:space="preserve"> specifies whether all nodes on a relation with all the pictures</w:t>
+      </w:r>
+      <w:r>
+        <w:rPr>
+          <w:lang w:val="en-US"/>
+        </w:rPr>
+        <w:t xml:space="preserve"> </w:t>
+      </w:r>
+      <w:r>
+        <w:rPr>
+          <w:lang w:val="en-US"/>
+        </w:rPr>
+        <w:t>of the transfer list should be created (</w:t>
+      </w:r>
+      <w:r>
+        <w:rPr>
+          <w:i/>
+          <w:lang w:val="en-US"/>
+        </w:rPr>
+        <w:t>Replication</w:t>
+      </w:r>
+      <w:r>
+        <w:rPr>
+          <w:lang w:val="en-US"/>
+        </w:rPr>
+        <w:t>), or if the images are to be distributed to the</w:t>
+      </w:r>
+      <w:r>
+        <w:rPr>
+          <w:lang w:val="en-US"/>
+        </w:rPr>
+        <w:t xml:space="preserve"> </w:t>
+      </w:r>
+      <w:r>
+        <w:rPr>
+          <w:lang w:val="en-US"/>
+        </w:rPr>
+        <w:t>disjunctive node (</w:t>
+      </w:r>
+      <w:r>
+        <w:rPr>
+          <w:i/>
+          <w:lang w:val="en-US"/>
+        </w:rPr>
+        <w:t>Partitioning</w:t>
+      </w:r>
+      <w:r>
+        <w:rPr>
+          <w:lang w:val="en-US"/>
+        </w:rPr>
+        <w:t>). If the parameter is omitted, the default value from the configuration</w:t>
+      </w:r>
+      <w:r>
+        <w:rPr>
+          <w:lang w:val="en-US"/>
+        </w:rPr>
+        <w:t xml:space="preserve"> </w:t>
+      </w:r>
+      <w:r>
+        <w:rPr>
+          <w:lang w:val="en-US"/>
+        </w:rPr>
+        <w:t xml:space="preserve">file </w:t>
+      </w:r>
+      <w:r>
+        <w:rPr>
+          <w:i/>
+          <w:lang w:val="en-US"/>
+        </w:rPr>
+        <w:t>SecondoConfig.ini</w:t>
+      </w:r>
+      <w:r>
+        <w:rPr>
+          <w:lang w:val="en-US"/>
+        </w:rPr>
+        <w:t xml:space="preserve"> is used. The corresponding parameter is called </w:t>
+      </w:r>
+      <w:proofErr w:type="spellStart"/>
+      <w:r>
+        <w:rPr>
+          <w:i/>
+          <w:lang w:val="en-US"/>
+        </w:rPr>
+        <w:t>ReplayImportMode</w:t>
+      </w:r>
+      <w:proofErr w:type="spellEnd"/>
+      <w:r>
+        <w:rPr>
+          <w:lang w:val="en-US"/>
+        </w:rPr>
+        <w:t>.</w:t>
+      </w:r>
+    </w:p>
+    <w:p>
+      <w:pPr>
+        <w:rPr>
+          <w:lang w:val="en-US"/>
+        </w:rPr>
+      </w:pPr>
+      <w:r>
+        <w:rPr>
+          <w:lang w:val="en-US"/>
+        </w:rPr>
+        <w:t xml:space="preserve">Dependencies: </w:t>
+      </w:r>
+      <w:r>
+        <w:rPr>
+          <w:lang w:val="en-US"/>
+        </w:rPr>
+        <w:br/>
+        <w:t>-</w:t>
+      </w:r>
+    </w:p>
+    <w:p>
+      <w:pPr>
+        <w:jc w:val="both"/>
+        <w:rPr>
+          <w:i/>
+          <w:lang w:val="en-US"/>
+        </w:rPr>
+      </w:pPr>
+      <w:r>
+        <w:rPr>
+          <w:i/>
+          <w:lang w:val="en-US"/>
+        </w:rPr>
+        <w:t>Example</w:t>
+      </w:r>
+      <w:proofErr w:type="gramStart"/>
+      <w:r>
+        <w:rPr>
+          <w:i/>
+          <w:lang w:val="en-US"/>
+        </w:rPr>
+        <w:t>:</w:t>
+      </w:r>
+      <w:proofErr w:type="gramEnd"/>
+      <w:r>
+        <w:rPr>
+          <w:i/>
+          <w:lang w:val="en-US"/>
+        </w:rPr>
+        <w:br/>
+        <w:t xml:space="preserve">Secondo =&gt; </w:t>
+      </w:r>
+      <w:proofErr w:type="spellStart"/>
+      <w:r>
+        <w:rPr>
+          <w:i/>
+          <w:lang w:val="en-US"/>
+        </w:rPr>
+        <w:t>replayIMGImport</w:t>
+      </w:r>
+      <w:proofErr w:type="spellEnd"/>
+      <w:r>
+        <w:rPr>
+          <w:i/>
+          <w:lang w:val="en-US"/>
+        </w:rPr>
+        <w:t>(</w:t>
+      </w:r>
+      <w:proofErr w:type="spellStart"/>
+      <w:r>
+        <w:rPr>
+          <w:i/>
+          <w:lang w:val="en-US"/>
+        </w:rPr>
+        <w:t>MyData</w:t>
+      </w:r>
+      <w:proofErr w:type="spellEnd"/>
+      <w:r>
+        <w:rPr>
+          <w:i/>
+          <w:lang w:val="en-US"/>
+        </w:rPr>
+        <w:t>/images,3,mtimages)</w:t>
+      </w:r>
+    </w:p>
+    <w:p>
+      <w:pPr>
+        <w:jc w:val="both"/>
+        <w:rPr>
+          <w:b/>
+          <w:lang w:val="en-US"/>
+        </w:rPr>
+      </w:pPr>
+      <w:proofErr w:type="spellStart"/>
+      <w:proofErr w:type="gramStart"/>
+      <w:r>
+        <w:rPr>
+          <w:b/>
+          <w:lang w:val="en-US"/>
+        </w:rPr>
+        <w:t>shareFile</w:t>
+      </w:r>
+      <w:proofErr w:type="spellEnd"/>
+      <w:r>
+        <w:rPr>
+          <w:b/>
+          <w:lang w:val="en-US"/>
+        </w:rPr>
+        <w:t>(</w:t>
+      </w:r>
+      <w:proofErr w:type="gramEnd"/>
+      <w:r>
+        <w:rPr>
+          <w:b/>
+          <w:lang w:val="en-US"/>
+        </w:rPr>
+        <w:t xml:space="preserve">filename, </w:t>
+      </w:r>
+      <w:proofErr w:type="spellStart"/>
+      <w:r>
+        <w:rPr>
+          <w:b/>
+          <w:lang w:val="en-US"/>
+        </w:rPr>
+        <w:t>cpDestPath</w:t>
+      </w:r>
+      <w:proofErr w:type="spellEnd"/>
+      <w:r>
+        <w:rPr>
+          <w:b/>
           <w:lang w:val="en-US"/>
         </w:rPr>
         <w:t>)</w:t>
@@ -5383,820 +5972,919 @@
       <w:pPr>
         <w:jc w:val="both"/>
         <w:rPr>
-          <w:b/>
-          <w:lang w:val="en-US"/>
-        </w:rPr>
-      </w:pPr>
-      <w:proofErr w:type="spellStart"/>
+          <w:lang w:val="en-US"/>
+        </w:rPr>
+      </w:pPr>
       <w:proofErr w:type="gramStart"/>
       <w:r>
         <w:rPr>
-          <w:b/>
-          <w:lang w:val="en-US"/>
-        </w:rPr>
-        <w:t>replayIMGImport</w:t>
-      </w:r>
-      <w:proofErr w:type="spellEnd"/>
-      <w:r>
-        <w:rPr>
-          <w:b/>
-          <w:lang w:val="en-US"/>
-        </w:rPr>
-        <w:t>(</w:t>
-      </w:r>
-      <w:proofErr w:type="spellStart"/>
+          <w:lang w:val="en-US"/>
+        </w:rPr>
+        <w:t xml:space="preserve">Transferred the file </w:t>
+      </w:r>
+      <w:r>
+        <w:rPr>
+          <w:i/>
+          <w:lang w:val="en-US"/>
+        </w:rPr>
+        <w:t>filename</w:t>
+      </w:r>
+      <w:r>
+        <w:rPr>
+          <w:lang w:val="en-US"/>
+        </w:rPr>
+        <w:t xml:space="preserve"> (absolute or relative path possible)</w:t>
+      </w:r>
+      <w:r>
+        <w:rPr>
+          <w:lang w:val="en-US"/>
+        </w:rPr>
+        <w:t xml:space="preserve"> </w:t>
+      </w:r>
+      <w:r>
+        <w:rPr>
+          <w:lang w:val="en-US"/>
+        </w:rPr>
+        <w:t>from the master to all active nodes.</w:t>
+      </w:r>
       <w:proofErr w:type="gramEnd"/>
       <w:r>
         <w:rPr>
-          <w:b/>
-          <w:lang w:val="en-US"/>
-        </w:rPr>
-        <w:t>startDirectory</w:t>
-      </w:r>
-      <w:proofErr w:type="spellEnd"/>
-      <w:r>
-        <w:rPr>
-          <w:b/>
-          <w:lang w:val="en-US"/>
-        </w:rPr>
-        <w:t xml:space="preserve">, </w:t>
-      </w:r>
-      <w:proofErr w:type="spellStart"/>
-      <w:r>
-        <w:rPr>
-          <w:b/>
-          <w:lang w:val="en-US"/>
-        </w:rPr>
-        <w:t>recursiveLevel</w:t>
-      </w:r>
-      <w:proofErr w:type="spellEnd"/>
-      <w:r>
-        <w:rPr>
-          <w:b/>
-          <w:lang w:val="en-US"/>
-        </w:rPr>
-        <w:t xml:space="preserve">, </w:t>
-      </w:r>
-      <w:proofErr w:type="spellStart"/>
-      <w:r>
-        <w:rPr>
-          <w:b/>
-          <w:lang w:val="en-US"/>
-        </w:rPr>
-        <w:t>relationName</w:t>
-      </w:r>
-      <w:proofErr w:type="spellEnd"/>
-      <w:r>
-        <w:rPr>
-          <w:b/>
-          <w:lang w:val="en-US"/>
-        </w:rPr>
-        <w:t>[,</w:t>
-      </w:r>
-      <w:proofErr w:type="spellStart"/>
-      <w:r>
-        <w:rPr>
-          <w:b/>
-          <w:lang w:val="en-US"/>
-        </w:rPr>
-        <w:t>replayImportMode</w:t>
-      </w:r>
-      <w:proofErr w:type="spellEnd"/>
-      <w:r>
-        <w:rPr>
-          <w:b/>
-          <w:lang w:val="en-US"/>
-        </w:rPr>
-        <w:t>])</w:t>
-      </w:r>
-    </w:p>
-    <w:p>
-      <w:pPr>
-        <w:jc w:val="both"/>
-        <w:rPr>
-          <w:lang w:val="en-US"/>
-        </w:rPr>
-      </w:pPr>
-      <w:r>
-        <w:rPr>
-          <w:lang w:val="en-US"/>
-        </w:rPr>
-        <w:t xml:space="preserve">Specifies the nodes a relation named </w:t>
-      </w:r>
-      <w:proofErr w:type="spellStart"/>
-      <w:r>
-        <w:rPr>
-          <w:i/>
-          <w:lang w:val="en-US"/>
-        </w:rPr>
-        <w:t>relationName</w:t>
-      </w:r>
-      <w:proofErr w:type="spellEnd"/>
-      <w:r>
-        <w:rPr>
-          <w:lang w:val="en-US"/>
-        </w:rPr>
-        <w:t xml:space="preserve"> to which the </w:t>
-      </w:r>
+          <w:lang w:val="en-US"/>
+        </w:rPr>
+        <w:t xml:space="preserve"> </w:t>
+      </w:r>
+      <w:r>
+        <w:rPr>
+          <w:lang w:val="en-US"/>
+        </w:rPr>
+        <w:t>On the Nodes, the file is in your home directory</w:t>
+      </w:r>
+      <w:r>
+        <w:rPr>
+          <w:lang w:val="en-US"/>
+        </w:rPr>
+        <w:t xml:space="preserve"> </w:t>
+      </w:r>
+      <w:r>
+        <w:rPr>
+          <w:lang w:val="en-US"/>
+        </w:rPr>
+        <w:t xml:space="preserve">the user within the folder </w:t>
+      </w:r>
+      <w:r>
+        <w:rPr>
+          <w:i/>
+          <w:lang w:val="en-US"/>
+        </w:rPr>
+        <w:t>secondo-databases/</w:t>
+      </w:r>
+      <w:proofErr w:type="spellStart"/>
+      <w:r>
+        <w:rPr>
+          <w:i/>
+          <w:lang w:val="en-US"/>
+        </w:rPr>
+        <w:t>filetransfers</w:t>
+      </w:r>
+      <w:proofErr w:type="spellEnd"/>
       <w:proofErr w:type="gramStart"/>
       <w:r>
         <w:rPr>
-          <w:lang w:val="en-US"/>
-        </w:rPr>
-        <w:t>images from the</w:t>
-      </w:r>
-      <w:r>
-        <w:rPr>
-          <w:lang w:val="en-US"/>
-        </w:rPr>
-        <w:t xml:space="preserve"> </w:t>
-      </w:r>
-      <w:r>
-        <w:rPr>
-          <w:lang w:val="en-US"/>
-        </w:rPr>
-        <w:t xml:space="preserve">Directory </w:t>
-      </w:r>
-      <w:proofErr w:type="spellStart"/>
-      <w:r>
-        <w:rPr>
-          <w:i/>
-          <w:lang w:val="en-US"/>
-        </w:rPr>
-        <w:t>startDirectory</w:t>
-      </w:r>
-      <w:proofErr w:type="spellEnd"/>
-      <w:r>
-        <w:rPr>
-          <w:lang w:val="en-US"/>
-        </w:rPr>
-        <w:t xml:space="preserve"> contains</w:t>
+          <w:i/>
+          <w:lang w:val="en-US"/>
+        </w:rPr>
+        <w:t>/[</w:t>
       </w:r>
       <w:proofErr w:type="gramEnd"/>
       <w:r>
         <w:rPr>
-          <w:lang w:val="en-US"/>
-        </w:rPr>
-        <w:t>.</w:t>
-      </w:r>
-      <w:r>
-        <w:rPr>
-          <w:lang w:val="en-US"/>
-        </w:rPr>
-        <w:t xml:space="preserve"> </w:t>
-      </w:r>
-      <w:r>
-        <w:rPr>
-          <w:lang w:val="en-US"/>
-        </w:rPr>
-        <w:t xml:space="preserve">About the </w:t>
-      </w:r>
-      <w:proofErr w:type="spellStart"/>
-      <w:r>
-        <w:rPr>
-          <w:i/>
-          <w:lang w:val="en-US"/>
-        </w:rPr>
-        <w:t>recursiveLevel</w:t>
-      </w:r>
-      <w:proofErr w:type="spellEnd"/>
-      <w:r>
-        <w:rPr>
-          <w:lang w:val="en-US"/>
-        </w:rPr>
-        <w:t xml:space="preserve"> parameter determines how</w:t>
-      </w:r>
-      <w:r>
-        <w:rPr>
-          <w:lang w:val="en-US"/>
-        </w:rPr>
-        <w:t xml:space="preserve"> </w:t>
-      </w:r>
-      <w:r>
-        <w:rPr>
-          <w:lang w:val="en-US"/>
-        </w:rPr>
-        <w:t>many levels (subfolders) should be considered.</w:t>
-      </w:r>
-      <w:r>
-        <w:rPr>
-          <w:lang w:val="en-US"/>
-        </w:rPr>
-        <w:t xml:space="preserve"> </w:t>
-      </w:r>
-      <w:r>
-        <w:rPr>
-          <w:lang w:val="en-US"/>
-        </w:rPr>
-        <w:t xml:space="preserve">A value of </w:t>
-      </w:r>
-      <w:r>
-        <w:rPr>
-          <w:i/>
-          <w:lang w:val="en-US"/>
-        </w:rPr>
-        <w:t>1</w:t>
-      </w:r>
-      <w:r>
-        <w:rPr>
-          <w:lang w:val="en-US"/>
-        </w:rPr>
-        <w:t xml:space="preserve"> would consider only the directory </w:t>
-      </w:r>
-      <w:proofErr w:type="spellStart"/>
-      <w:r>
-        <w:rPr>
-          <w:i/>
-          <w:lang w:val="en-US"/>
-        </w:rPr>
-        <w:t>startDirectory</w:t>
-      </w:r>
-      <w:proofErr w:type="spellEnd"/>
-      <w:r>
-        <w:rPr>
-          <w:lang w:val="en-US"/>
-        </w:rPr>
-        <w:t>.</w:t>
-      </w:r>
-      <w:r>
-        <w:rPr>
-          <w:lang w:val="en-US"/>
-        </w:rPr>
-        <w:t xml:space="preserve"> </w:t>
-      </w:r>
+          <w:i/>
+          <w:lang w:val="en-US"/>
+        </w:rPr>
+        <w:t>PID]</w:t>
+      </w:r>
+      <w:r>
+        <w:rPr>
+          <w:lang w:val="en-US"/>
+        </w:rPr>
+        <w:t xml:space="preserve"> filed.</w:t>
+      </w:r>
+      <w:r>
+        <w:rPr>
+          <w:lang w:val="en-US"/>
+        </w:rPr>
+        <w:t xml:space="preserve"> </w:t>
+      </w:r>
+      <w:r>
+        <w:rPr>
+          <w:lang w:val="en-US"/>
+        </w:rPr>
+        <w:t>[PID] is the process ID with which the master is connected to the corresponding node.</w:t>
+      </w:r>
+      <w:r>
+        <w:rPr>
+          <w:lang w:val="en-US"/>
+        </w:rPr>
+        <w:t xml:space="preserve"> </w:t>
+      </w:r>
+      <w:r>
+        <w:rPr>
+          <w:lang w:val="en-US"/>
+        </w:rPr>
+        <w:t>Is within the SecondoConfig.ini a different base directory for storing the database</w:t>
+      </w:r>
+      <w:r>
+        <w:rPr>
+          <w:lang w:val="en-US"/>
+        </w:rPr>
+        <w:t xml:space="preserve"> </w:t>
+      </w:r>
+      <w:r>
+        <w:rPr>
+          <w:lang w:val="en-US"/>
+        </w:rPr>
+        <w:t xml:space="preserve">defined, it will be used </w:t>
+      </w:r>
+      <w:r>
+        <w:rPr>
+          <w:i/>
+          <w:lang w:val="en-US"/>
+        </w:rPr>
+        <w:t>($SECONDO_HOME/</w:t>
+      </w:r>
+      <w:proofErr w:type="spellStart"/>
+      <w:r>
+        <w:rPr>
+          <w:i/>
+          <w:lang w:val="en-US"/>
+        </w:rPr>
+        <w:t>filetransfers</w:t>
+      </w:r>
+      <w:proofErr w:type="spellEnd"/>
       <w:proofErr w:type="gramStart"/>
       <w:r>
         <w:rPr>
-          <w:lang w:val="en-US"/>
-        </w:rPr>
-        <w:t xml:space="preserve">The value </w:t>
-      </w:r>
-      <w:r>
-        <w:rPr>
-          <w:i/>
+          <w:i/>
+          <w:lang w:val="en-US"/>
+        </w:rPr>
+        <w:t>/[</w:t>
+      </w:r>
+      <w:proofErr w:type="gramEnd"/>
+      <w:r>
+        <w:rPr>
+          <w:i/>
+          <w:lang w:val="en-US"/>
+        </w:rPr>
+        <w:t>PID]</w:t>
+      </w:r>
+      <w:r>
+        <w:rPr>
+          <w:lang w:val="en-US"/>
+        </w:rPr>
+        <w:t>).</w:t>
+      </w:r>
+      <w:r>
+        <w:rPr>
+          <w:lang w:val="en-US"/>
+        </w:rPr>
+        <w:t xml:space="preserve"> </w:t>
+      </w:r>
+    </w:p>
+    <w:p>
+      <w:pPr>
+        <w:jc w:val="both"/>
+        <w:rPr>
+          <w:lang w:val="en-US"/>
+        </w:rPr>
+      </w:pPr>
+      <w:r>
+        <w:rPr>
+          <w:lang w:val="en-US"/>
+        </w:rPr>
+        <w:t xml:space="preserve">The second parameter is used to the transferred file in the directory </w:t>
+      </w:r>
+      <w:proofErr w:type="spellStart"/>
+      <w:r>
+        <w:rPr>
+          <w:i/>
+          <w:lang w:val="en-US"/>
+        </w:rPr>
+        <w:t>cpDestPath</w:t>
+      </w:r>
+      <w:proofErr w:type="spellEnd"/>
+      <w:r>
+        <w:rPr>
+          <w:lang w:val="en-US"/>
+        </w:rPr>
+        <w:t xml:space="preserve"> copy.</w:t>
+      </w:r>
+      <w:r>
+        <w:rPr>
+          <w:lang w:val="en-US"/>
+        </w:rPr>
+        <w:t xml:space="preserve"> </w:t>
+      </w:r>
+      <w:r>
+        <w:rPr>
+          <w:lang w:val="en-US"/>
+        </w:rPr>
+        <w:t>For this, the user must have write access to this directory have on all nodes.</w:t>
+      </w:r>
+      <w:r>
+        <w:rPr>
+          <w:lang w:val="en-US"/>
+        </w:rPr>
+        <w:t xml:space="preserve"> </w:t>
+      </w:r>
+      <w:r>
+        <w:rPr>
+          <w:lang w:val="en-US"/>
+        </w:rPr>
+        <w:t>An automatic system of directories does not take place.</w:t>
+      </w:r>
+    </w:p>
+    <w:p>
+      <w:pPr>
+        <w:rPr>
+          <w:lang w:val="en-US"/>
+        </w:rPr>
+      </w:pPr>
+      <w:r>
+        <w:rPr>
+          <w:lang w:val="en-US"/>
+        </w:rPr>
+        <w:t xml:space="preserve">Dependencies: </w:t>
+      </w:r>
+      <w:r>
+        <w:rPr>
+          <w:lang w:val="en-US"/>
+        </w:rPr>
+        <w:br/>
+        <w:t>-</w:t>
+      </w:r>
+    </w:p>
+    <w:p>
+      <w:pPr>
+        <w:jc w:val="both"/>
+        <w:rPr>
+          <w:i/>
+          <w:lang w:val="en-US"/>
+        </w:rPr>
+      </w:pPr>
+      <w:r>
+        <w:rPr>
+          <w:i/>
+          <w:lang w:val="en-US"/>
+        </w:rPr>
+        <w:t>Example</w:t>
+      </w:r>
+      <w:proofErr w:type="gramStart"/>
+      <w:r>
+        <w:rPr>
+          <w:i/>
+          <w:lang w:val="en-US"/>
+        </w:rPr>
+        <w:t>:</w:t>
+      </w:r>
+      <w:proofErr w:type="gramEnd"/>
+      <w:r>
+        <w:rPr>
+          <w:i/>
+          <w:lang w:val="en-US"/>
+        </w:rPr>
+        <w:br/>
+        <w:t>Secondo =&gt; shareFile(MyData/share/Secondo-mod.pdf,/home/cluster/secondo/Data/transfer)</w:t>
+      </w:r>
+    </w:p>
+    <w:p>
+      <w:pPr>
+        <w:rPr>
+          <w:i/>
+          <w:lang w:val="en-US"/>
+        </w:rPr>
+      </w:pPr>
+      <w:r>
+        <w:rPr>
+          <w:i/>
+          <w:lang w:val="en-US"/>
+        </w:rPr>
+        <w:br w:type="page"/>
+      </w:r>
+    </w:p>
+    <w:p>
+      <w:pPr>
+        <w:jc w:val="both"/>
+        <w:rPr>
+          <w:b/>
+          <w:sz w:val="24"/>
+          <w:szCs w:val="24"/>
+          <w:lang w:val="en-US"/>
+        </w:rPr>
+      </w:pPr>
+      <w:r>
+        <w:rPr>
+          <w:b/>
+          <w:sz w:val="24"/>
+          <w:szCs w:val="24"/>
+          <w:lang w:val="en-US"/>
+        </w:rPr>
+        <w:lastRenderedPageBreak/>
+        <w:t xml:space="preserve">Part </w:t>
+      </w:r>
+      <w:r>
+        <w:rPr>
+          <w:b/>
+          <w:sz w:val="24"/>
+          <w:szCs w:val="24"/>
+          <w:lang w:val="en-US"/>
+        </w:rPr>
+        <w:t>1+</w:t>
+      </w:r>
+      <w:r>
+        <w:rPr>
+          <w:b/>
+          <w:sz w:val="24"/>
+          <w:szCs w:val="24"/>
           <w:lang w:val="en-US"/>
         </w:rPr>
         <w:t>2</w:t>
       </w:r>
-      <w:r>
-        <w:rPr>
-          <w:lang w:val="en-US"/>
-        </w:rPr>
-        <w:t xml:space="preserve"> additionally all subfolders.</w:t>
-      </w:r>
+    </w:p>
+    <w:p>
+      <w:pPr>
+        <w:jc w:val="both"/>
+        <w:rPr>
+          <w:b/>
+          <w:sz w:val="24"/>
+          <w:szCs w:val="24"/>
+          <w:lang w:val="en-US"/>
+        </w:rPr>
+      </w:pPr>
+      <w:r>
+        <w:rPr>
+          <w:b/>
+          <w:sz w:val="24"/>
+          <w:szCs w:val="24"/>
+          <w:lang w:val="en-US"/>
+        </w:rPr>
+        <w:t xml:space="preserve">Starting and Stopping </w:t>
+      </w:r>
+      <w:proofErr w:type="spellStart"/>
+      <w:r>
+        <w:rPr>
+          <w:b/>
+          <w:sz w:val="24"/>
+          <w:szCs w:val="24"/>
+          <w:lang w:val="en-US"/>
+        </w:rPr>
+        <w:t>SecondoREPLAY</w:t>
+      </w:r>
+      <w:proofErr w:type="spellEnd"/>
+      <w:r>
+        <w:rPr>
+          <w:b/>
+          <w:sz w:val="24"/>
+          <w:szCs w:val="24"/>
+          <w:lang w:val="en-US"/>
+        </w:rPr>
+        <w:t xml:space="preserve"> and Cluster: </w:t>
+      </w:r>
+    </w:p>
+    <w:p>
+      <w:pPr>
+        <w:jc w:val="both"/>
+        <w:rPr>
+          <w:b/>
+          <w:lang w:val="en-US"/>
+        </w:rPr>
+      </w:pPr>
+      <w:proofErr w:type="spellStart"/>
+      <w:r>
+        <w:rPr>
+          <w:b/>
+          <w:lang w:val="en-US"/>
+        </w:rPr>
+        <w:t>S</w:t>
+      </w:r>
+      <w:r>
+        <w:rPr>
+          <w:b/>
+          <w:lang w:val="en-US"/>
+        </w:rPr>
+        <w:t>econdoReplay</w:t>
+      </w:r>
+      <w:proofErr w:type="spellEnd"/>
+      <w:r>
+        <w:rPr>
+          <w:b/>
+          <w:lang w:val="en-US"/>
+        </w:rPr>
+        <w:t xml:space="preserve"> [-r </w:t>
+      </w:r>
+      <w:r>
+        <w:rPr>
+          <w:b/>
+          <w:lang w:val="en-US"/>
+        </w:rPr>
+        <w:t>&lt;</w:t>
+      </w:r>
+      <w:proofErr w:type="spellStart"/>
+      <w:r>
+        <w:rPr>
+          <w:b/>
+          <w:lang w:val="en-US"/>
+        </w:rPr>
+        <w:t>configfile</w:t>
+      </w:r>
+      <w:proofErr w:type="spellEnd"/>
+      <w:r>
+        <w:rPr>
+          <w:b/>
+          <w:lang w:val="en-US"/>
+        </w:rPr>
+        <w:t>&gt;</w:t>
+      </w:r>
+      <w:r>
+        <w:rPr>
+          <w:b/>
+          <w:lang w:val="en-US"/>
+        </w:rPr>
+        <w:t>]</w:t>
+      </w:r>
+    </w:p>
+    <w:p>
+      <w:pPr>
+        <w:jc w:val="both"/>
+        <w:rPr>
+          <w:lang w:val="en-US"/>
+        </w:rPr>
+      </w:pPr>
+      <w:r>
+        <w:rPr>
+          <w:lang w:val="en-US"/>
+        </w:rPr>
+        <w:t>On every node</w:t>
+      </w:r>
+      <w:r>
+        <w:rPr>
+          <w:lang w:val="en-US"/>
+        </w:rPr>
+        <w:t xml:space="preserve"> </w:t>
+      </w:r>
+      <w:r>
+        <w:rPr>
+          <w:lang w:val="en-US"/>
+        </w:rPr>
+        <w:t>the Secondo</w:t>
+      </w:r>
+      <w:r>
+        <w:rPr>
+          <w:lang w:val="en-US"/>
+        </w:rPr>
+        <w:t xml:space="preserve"> monitor</w:t>
+      </w:r>
+      <w:r>
+        <w:rPr>
+          <w:lang w:val="en-US"/>
+        </w:rPr>
+        <w:t xml:space="preserve"> will be started. If a Monitor already running, a message will be printed out. Now the </w:t>
+      </w:r>
+      <w:proofErr w:type="spellStart"/>
+      <w:r>
+        <w:rPr>
+          <w:lang w:val="en-US"/>
+        </w:rPr>
+        <w:t>SecondoREPLAY</w:t>
+      </w:r>
+      <w:proofErr w:type="spellEnd"/>
+      <w:r>
+        <w:rPr>
+          <w:lang w:val="en-US"/>
+        </w:rPr>
+        <w:t xml:space="preserve"> Client will be started. </w:t>
+      </w:r>
+    </w:p>
+    <w:p>
+      <w:pPr>
+        <w:jc w:val="both"/>
+        <w:rPr>
+          <w:lang w:val="en-US"/>
+        </w:rPr>
+      </w:pPr>
+      <w:r>
+        <w:rPr>
+          <w:lang w:val="en-US"/>
+        </w:rPr>
+        <w:t xml:space="preserve">Note: After quitting the </w:t>
+      </w:r>
+      <w:proofErr w:type="spellStart"/>
+      <w:r>
+        <w:rPr>
+          <w:lang w:val="en-US"/>
+        </w:rPr>
+        <w:t>SecondoREPLAY</w:t>
+      </w:r>
+      <w:proofErr w:type="spellEnd"/>
+      <w:r>
+        <w:rPr>
+          <w:lang w:val="en-US"/>
+        </w:rPr>
+        <w:t xml:space="preserve"> Client, the monitors won’t stop automatically!</w:t>
+      </w:r>
+    </w:p>
+    <w:p>
+      <w:pPr>
+        <w:jc w:val="both"/>
+        <w:rPr>
+          <w:lang w:val="en-US"/>
+        </w:rPr>
+      </w:pPr>
+      <w:r>
+        <w:rPr>
+          <w:lang w:val="en-US"/>
+        </w:rPr>
+        <w:t>With the optional parameter –r you can choose a configuration file for the cluster. Without this parameter the name of the file must be “ReplayConfig.ini”.</w:t>
+      </w:r>
+    </w:p>
+    <w:p>
+      <w:pPr>
+        <w:jc w:val="both"/>
+        <w:rPr>
+          <w:i/>
+          <w:lang w:val="en-US"/>
+        </w:rPr>
+      </w:pPr>
+      <w:r>
+        <w:rPr>
+          <w:i/>
+          <w:lang w:val="en-US"/>
+        </w:rPr>
+        <w:t>Example:</w:t>
+      </w:r>
+      <w:r>
+        <w:rPr>
+          <w:i/>
+          <w:lang w:val="en-US"/>
+        </w:rPr>
+        <w:br/>
+      </w:r>
+      <w:proofErr w:type="gramStart"/>
+      <w:r>
+        <w:rPr>
+          <w:i/>
+          <w:lang w:val="en-US"/>
+        </w:rPr>
+        <w:t>./</w:t>
+      </w:r>
+      <w:proofErr w:type="spellStart"/>
       <w:proofErr w:type="gramEnd"/>
       <w:r>
         <w:rPr>
-          <w:lang w:val="en-US"/>
-        </w:rPr>
-        <w:t xml:space="preserve"> </w:t>
-      </w:r>
+          <w:i/>
+          <w:lang w:val="en-US"/>
+        </w:rPr>
+        <w:t>SecondoReplay</w:t>
+      </w:r>
+      <w:proofErr w:type="spellEnd"/>
+      <w:r>
+        <w:rPr>
+          <w:i/>
+          <w:lang w:val="en-US"/>
+        </w:rPr>
+        <w:t xml:space="preserve"> –r </w:t>
+      </w:r>
+      <w:proofErr w:type="spellStart"/>
+      <w:r>
+        <w:rPr>
+          <w:i/>
+          <w:lang w:val="en-US"/>
+        </w:rPr>
+        <w:t>Replay.</w:t>
+      </w:r>
+      <w:r>
+        <w:rPr>
+          <w:i/>
+          <w:lang w:val="en-US"/>
+        </w:rPr>
+        <w:t>cf</w:t>
+      </w:r>
+      <w:r>
+        <w:rPr>
+          <w:i/>
+          <w:lang w:val="en-US"/>
+        </w:rPr>
+        <w:t>g</w:t>
+      </w:r>
+      <w:proofErr w:type="spellEnd"/>
+    </w:p>
+    <w:p>
+      <w:pPr>
+        <w:jc w:val="both"/>
+        <w:rPr>
+          <w:b/>
+          <w:lang w:val="en-US"/>
+        </w:rPr>
+      </w:pPr>
+      <w:proofErr w:type="spellStart"/>
+      <w:r>
+        <w:rPr>
+          <w:b/>
+          <w:lang w:val="en-US"/>
+        </w:rPr>
+        <w:t>S</w:t>
+      </w:r>
+      <w:r>
+        <w:rPr>
+          <w:b/>
+          <w:lang w:val="en-US"/>
+        </w:rPr>
+        <w:t>econdoREPLAY</w:t>
+      </w:r>
+      <w:proofErr w:type="spellEnd"/>
+      <w:r>
+        <w:rPr>
+          <w:b/>
+          <w:lang w:val="en-US"/>
+        </w:rPr>
+        <w:t xml:space="preserve"> [-r </w:t>
+      </w:r>
+      <w:r>
+        <w:rPr>
+          <w:b/>
+          <w:lang w:val="en-US"/>
+        </w:rPr>
+        <w:t>&lt;</w:t>
+      </w:r>
+      <w:proofErr w:type="spellStart"/>
+      <w:r>
+        <w:rPr>
+          <w:b/>
+          <w:lang w:val="en-US"/>
+        </w:rPr>
+        <w:t>configfile</w:t>
+      </w:r>
+      <w:proofErr w:type="spellEnd"/>
+      <w:r>
+        <w:rPr>
+          <w:b/>
+          <w:lang w:val="en-US"/>
+        </w:rPr>
+        <w:t>&gt;</w:t>
+      </w:r>
+      <w:r>
+        <w:rPr>
+          <w:b/>
+          <w:lang w:val="en-US"/>
+        </w:rPr>
+        <w:t>]</w:t>
+      </w:r>
+    </w:p>
+    <w:p>
+      <w:pPr>
+        <w:jc w:val="both"/>
+        <w:rPr>
+          <w:lang w:val="en-US"/>
+        </w:rPr>
+      </w:pPr>
       <w:r>
         <w:rPr>
           <w:lang w:val="en-US"/>
         </w:rPr>
         <w:t xml:space="preserve">The </w:t>
       </w:r>
-      <w:proofErr w:type="gramStart"/>
-      <w:r>
-        <w:rPr>
-          <w:lang w:val="en-US"/>
-        </w:rPr>
-        <w:t xml:space="preserve">value </w:t>
-      </w:r>
-      <w:r>
-        <w:rPr>
-          <w:i/>
-          <w:lang w:val="en-US"/>
-        </w:rPr>
-        <w:t>3</w:t>
-      </w:r>
-      <w:r>
-        <w:rPr>
-          <w:lang w:val="en-US"/>
-        </w:rPr>
-        <w:t xml:space="preserve"> for all subfolders in each case</w:t>
-      </w:r>
-      <w:proofErr w:type="gramEnd"/>
-      <w:r>
-        <w:rPr>
-          <w:lang w:val="en-US"/>
-        </w:rPr>
-        <w:t xml:space="preserve"> their subfolders etc.</w:t>
-      </w:r>
-      <w:r>
-        <w:rPr>
-          <w:lang w:val="en-US"/>
-        </w:rPr>
-        <w:t xml:space="preserve"> </w:t>
-      </w:r>
-    </w:p>
-    <w:p>
-      <w:pPr>
-        <w:jc w:val="both"/>
-        <w:rPr>
-          <w:lang w:val="en-US"/>
-        </w:rPr>
-      </w:pPr>
-      <w:r>
-        <w:rPr>
-          <w:lang w:val="en-US"/>
-        </w:rPr>
-        <w:t>The relationship also includes the images in binary format.</w:t>
-      </w:r>
-      <w:r>
-        <w:rPr>
-          <w:lang w:val="en-US"/>
-        </w:rPr>
-        <w:t xml:space="preserve"> </w:t>
-      </w:r>
-      <w:r>
-        <w:rPr>
-          <w:lang w:val="en-US"/>
-        </w:rPr>
-        <w:t xml:space="preserve">These can use the </w:t>
-      </w:r>
-      <w:proofErr w:type="spellStart"/>
-      <w:r>
-        <w:rPr>
-          <w:lang w:val="en-US"/>
-        </w:rPr>
-        <w:t>JavaGui</w:t>
-      </w:r>
-      <w:proofErr w:type="spellEnd"/>
-      <w:r>
-        <w:rPr>
-          <w:lang w:val="en-US"/>
-        </w:rPr>
-        <w:t xml:space="preserve"> Secondo be represented graphically, provided that there is a viewer</w:t>
-      </w:r>
-      <w:r>
-        <w:rPr>
-          <w:lang w:val="en-US"/>
-        </w:rPr>
-        <w:t xml:space="preserve"> </w:t>
-      </w:r>
-      <w:r>
-        <w:rPr>
-          <w:lang w:val="en-US"/>
-        </w:rPr>
-        <w:t>for the appropriate format.</w:t>
-      </w:r>
-    </w:p>
-    <w:p>
-      <w:pPr>
-        <w:jc w:val="both"/>
-        <w:rPr>
-          <w:lang w:val="en-US"/>
-        </w:rPr>
-      </w:pPr>
-    </w:p>
-    <w:p>
-      <w:pPr>
-        <w:jc w:val="both"/>
-        <w:rPr>
-          <w:lang w:val="en-US"/>
-        </w:rPr>
-      </w:pPr>
+      <w:proofErr w:type="spellStart"/>
+      <w:r>
+        <w:rPr>
+          <w:lang w:val="en-US"/>
+        </w:rPr>
+        <w:t>SecondoREPLAY</w:t>
+      </w:r>
+      <w:proofErr w:type="spellEnd"/>
+      <w:r>
+        <w:rPr>
+          <w:lang w:val="en-US"/>
+        </w:rPr>
+        <w:t xml:space="preserve"> Client will be started. The Secondo monitor on every node must already be running.</w:t>
+      </w:r>
+    </w:p>
+    <w:p>
+      <w:pPr>
+        <w:jc w:val="both"/>
+        <w:rPr>
+          <w:lang w:val="en-US"/>
+        </w:rPr>
+      </w:pPr>
+      <w:r>
+        <w:rPr>
+          <w:lang w:val="en-US"/>
+        </w:rPr>
+        <w:t>With the optional parameter –r you can choose a configuration file for the cluster. Without this parameter the default filename will be used. This will be configured in the SecondoConfig.ini with the parameter “</w:t>
+      </w:r>
+      <w:proofErr w:type="spellStart"/>
+      <w:r>
+        <w:rPr>
+          <w:lang w:val="en-US"/>
+        </w:rPr>
+        <w:t>DefaultReplayClusterConfig</w:t>
+      </w:r>
+      <w:proofErr w:type="spellEnd"/>
+      <w:r>
+        <w:rPr>
+          <w:lang w:val="en-US"/>
+        </w:rPr>
+        <w:t>”.</w:t>
+      </w:r>
+    </w:p>
+    <w:p>
+      <w:pPr>
+        <w:jc w:val="both"/>
+        <w:rPr>
+          <w:b/>
+          <w:lang w:val="en-US"/>
+        </w:rPr>
+      </w:pPr>
+      <w:r>
+        <w:rPr>
+          <w:b/>
+          <w:lang w:val="en-US"/>
+        </w:rPr>
+        <w:t xml:space="preserve">Note: All </w:t>
+      </w:r>
+      <w:r>
+        <w:rPr>
+          <w:b/>
+          <w:lang w:val="en-US"/>
+        </w:rPr>
+        <w:t xml:space="preserve">optional </w:t>
+      </w:r>
       <w:bookmarkStart w:id="0" w:name="_GoBack"/>
       <w:bookmarkEnd w:id="0"/>
       <w:r>
         <w:rPr>
-          <w:lang w:val="en-US"/>
-        </w:rPr>
-        <w:lastRenderedPageBreak/>
-        <w:t>Currently the following formats are supported:</w:t>
-      </w:r>
-    </w:p>
-    <w:p>
-      <w:pPr>
-        <w:jc w:val="both"/>
-        <w:rPr>
-          <w:lang w:val="en-US"/>
-        </w:rPr>
-      </w:pPr>
-      <w:r>
-        <w:rPr>
-          <w:lang w:val="en-US"/>
-        </w:rPr>
-        <w:t xml:space="preserve">• JPG (Joint </w:t>
-      </w:r>
-      <w:proofErr w:type="spellStart"/>
-      <w:r>
-        <w:rPr>
-          <w:lang w:val="en-US"/>
-        </w:rPr>
-        <w:t>Photographics</w:t>
-      </w:r>
-      <w:proofErr w:type="spellEnd"/>
-      <w:r>
-        <w:rPr>
-          <w:lang w:val="en-US"/>
-        </w:rPr>
-        <w:t xml:space="preserve"> Expert Group)</w:t>
-      </w:r>
-    </w:p>
-    <w:p>
-      <w:pPr>
-        <w:jc w:val="both"/>
-        <w:rPr>
-          <w:lang w:val="en-US"/>
-        </w:rPr>
-      </w:pPr>
-      <w:r>
-        <w:rPr>
-          <w:lang w:val="en-US"/>
-        </w:rPr>
-        <w:t>• GIF (Graphics Interchange Format)</w:t>
-      </w:r>
-    </w:p>
-    <w:p>
-      <w:pPr>
-        <w:jc w:val="both"/>
-        <w:rPr>
-          <w:lang w:val="en-US"/>
-        </w:rPr>
-      </w:pPr>
-      <w:r>
-        <w:rPr>
-          <w:lang w:val="en-US"/>
-        </w:rPr>
-        <w:t>• TIF (Tagged Image File Format)</w:t>
-      </w:r>
-    </w:p>
-    <w:p>
-      <w:pPr>
-        <w:jc w:val="both"/>
-        <w:rPr>
-          <w:lang w:val="en-US"/>
-        </w:rPr>
-      </w:pPr>
-      <w:r>
-        <w:rPr>
-          <w:lang w:val="en-US"/>
-        </w:rPr>
-        <w:t>• BMP (Windows Bitmap)</w:t>
-      </w:r>
-    </w:p>
-    <w:p>
-      <w:pPr>
-        <w:jc w:val="both"/>
-        <w:rPr>
-          <w:lang w:val="en-US"/>
-        </w:rPr>
-      </w:pPr>
-      <w:r>
-        <w:rPr>
-          <w:lang w:val="en-US"/>
-        </w:rPr>
-        <w:t>• PNG (Portable Network Graphics)</w:t>
-      </w:r>
-    </w:p>
-    <w:p>
-      <w:pPr>
-        <w:jc w:val="both"/>
-        <w:rPr>
-          <w:lang w:val="en-US"/>
-        </w:rPr>
-      </w:pPr>
-      <w:r>
-        <w:rPr>
-          <w:lang w:val="en-US"/>
-        </w:rPr>
-        <w:t>Note that no check is made as to whether it is indeed graphics corresponding format in the files.</w:t>
-      </w:r>
-      <w:r>
-        <w:rPr>
-          <w:lang w:val="en-US"/>
-        </w:rPr>
-        <w:t xml:space="preserve"> </w:t>
-      </w:r>
-      <w:r>
-        <w:rPr>
-          <w:lang w:val="en-US"/>
-        </w:rPr>
-        <w:t>The transfer list is determined purely on the basis of the file extension.</w:t>
-      </w:r>
-      <w:r>
-        <w:rPr>
-          <w:lang w:val="en-US"/>
-        </w:rPr>
-        <w:t xml:space="preserve"> </w:t>
-      </w:r>
-    </w:p>
-    <w:p>
-      <w:pPr>
-        <w:jc w:val="both"/>
-        <w:rPr>
-          <w:lang w:val="en-US"/>
-        </w:rPr>
-      </w:pPr>
-      <w:r>
-        <w:rPr>
-          <w:lang w:val="en-US"/>
-        </w:rPr>
-        <w:t xml:space="preserve">The optional parameter </w:t>
-      </w:r>
-      <w:proofErr w:type="spellStart"/>
-      <w:r>
-        <w:rPr>
-          <w:i/>
-          <w:lang w:val="en-US"/>
-        </w:rPr>
-        <w:t>replayImportMode</w:t>
-      </w:r>
-      <w:proofErr w:type="spellEnd"/>
-      <w:r>
-        <w:rPr>
-          <w:lang w:val="en-US"/>
-        </w:rPr>
-        <w:t xml:space="preserve"> specifies whether all nodes on a relation with all the pictures</w:t>
-      </w:r>
-      <w:r>
-        <w:rPr>
-          <w:lang w:val="en-US"/>
-        </w:rPr>
-        <w:t xml:space="preserve"> </w:t>
-      </w:r>
-      <w:r>
-        <w:rPr>
-          <w:lang w:val="en-US"/>
-        </w:rPr>
-        <w:t>of the transfer list should be created (</w:t>
-      </w:r>
-      <w:r>
-        <w:rPr>
-          <w:i/>
-          <w:lang w:val="en-US"/>
-        </w:rPr>
-        <w:t>Replication</w:t>
-      </w:r>
-      <w:r>
-        <w:rPr>
-          <w:lang w:val="en-US"/>
-        </w:rPr>
-        <w:t>), or if the images are to be distributed to the</w:t>
-      </w:r>
-      <w:r>
-        <w:rPr>
-          <w:lang w:val="en-US"/>
-        </w:rPr>
-        <w:t xml:space="preserve"> </w:t>
-      </w:r>
-      <w:r>
-        <w:rPr>
-          <w:lang w:val="en-US"/>
-        </w:rPr>
-        <w:t>disjunctive node (</w:t>
-      </w:r>
-      <w:r>
-        <w:rPr>
-          <w:i/>
-          <w:lang w:val="en-US"/>
-        </w:rPr>
-        <w:t>Partitioning</w:t>
-      </w:r>
-      <w:r>
-        <w:rPr>
-          <w:lang w:val="en-US"/>
-        </w:rPr>
-        <w:t>). If the parameter is omitted, the default value from the configuration</w:t>
-      </w:r>
-      <w:r>
-        <w:rPr>
-          <w:lang w:val="en-US"/>
-        </w:rPr>
-        <w:t xml:space="preserve"> </w:t>
-      </w:r>
-      <w:r>
-        <w:rPr>
-          <w:lang w:val="en-US"/>
-        </w:rPr>
-        <w:t xml:space="preserve">file </w:t>
-      </w:r>
-      <w:r>
-        <w:rPr>
-          <w:i/>
-          <w:lang w:val="en-US"/>
-        </w:rPr>
-        <w:t>SecondoConfig.ini</w:t>
-      </w:r>
-      <w:r>
-        <w:rPr>
-          <w:lang w:val="en-US"/>
-        </w:rPr>
-        <w:t xml:space="preserve"> is used. The corresponding parameter is called </w:t>
-      </w:r>
-      <w:proofErr w:type="spellStart"/>
-      <w:r>
-        <w:rPr>
-          <w:i/>
-          <w:lang w:val="en-US"/>
-        </w:rPr>
-        <w:t>ReplayImportMode</w:t>
-      </w:r>
-      <w:proofErr w:type="spellEnd"/>
-      <w:r>
-        <w:rPr>
-          <w:lang w:val="en-US"/>
-        </w:rPr>
-        <w:t>.</w:t>
-      </w:r>
-    </w:p>
-    <w:p>
-      <w:pPr>
-        <w:rPr>
-          <w:lang w:val="en-US"/>
-        </w:rPr>
-      </w:pPr>
-      <w:r>
-        <w:rPr>
-          <w:lang w:val="en-US"/>
-        </w:rPr>
-        <w:t xml:space="preserve">Dependencies: </w:t>
-      </w:r>
-      <w:r>
-        <w:rPr>
-          <w:lang w:val="en-US"/>
-        </w:rPr>
-        <w:br/>
-      </w:r>
-      <w:r>
-        <w:rPr>
-          <w:lang w:val="en-US"/>
-        </w:rPr>
-        <w:t>-</w:t>
-      </w:r>
-    </w:p>
-    <w:p>
-      <w:pPr>
-        <w:jc w:val="both"/>
-        <w:rPr>
-          <w:i/>
-          <w:lang w:val="en-US"/>
-        </w:rPr>
-      </w:pPr>
-      <w:r>
-        <w:rPr>
-          <w:i/>
-          <w:lang w:val="en-US"/>
-        </w:rPr>
-        <w:t>Example</w:t>
-      </w:r>
+          <w:b/>
+          <w:lang w:val="en-US"/>
+        </w:rPr>
+        <w:t xml:space="preserve">parameters of </w:t>
+      </w:r>
+      <w:proofErr w:type="spellStart"/>
+      <w:r>
+        <w:rPr>
+          <w:b/>
+          <w:lang w:val="en-US"/>
+        </w:rPr>
+        <w:t>SecondoTTYCS</w:t>
+      </w:r>
+      <w:proofErr w:type="spellEnd"/>
+      <w:r>
+        <w:rPr>
+          <w:b/>
+          <w:lang w:val="en-US"/>
+        </w:rPr>
+        <w:t xml:space="preserve"> can also be used.</w:t>
+      </w:r>
+    </w:p>
+    <w:p>
+      <w:pPr>
+        <w:jc w:val="both"/>
+        <w:rPr>
+          <w:b/>
+          <w:lang w:val="en-US"/>
+        </w:rPr>
+      </w:pPr>
+      <w:proofErr w:type="spellStart"/>
       <w:proofErr w:type="gramStart"/>
       <w:r>
         <w:rPr>
-          <w:i/>
-          <w:lang w:val="en-US"/>
-        </w:rPr>
-        <w:t>:</w:t>
-      </w:r>
+          <w:b/>
+          <w:lang w:val="en-US"/>
+        </w:rPr>
+        <w:t>remoteMonitorsReplay</w:t>
+      </w:r>
+      <w:proofErr w:type="spellEnd"/>
       <w:proofErr w:type="gramEnd"/>
       <w:r>
         <w:rPr>
-          <w:i/>
-          <w:lang w:val="en-US"/>
-        </w:rPr>
-        <w:br/>
-        <w:t xml:space="preserve">Secondo =&gt; </w:t>
-      </w:r>
-      <w:proofErr w:type="spellStart"/>
-      <w:r>
-        <w:rPr>
-          <w:i/>
-          <w:lang w:val="en-US"/>
-        </w:rPr>
-        <w:t>replay</w:t>
-      </w:r>
-      <w:r>
-        <w:rPr>
-          <w:i/>
-          <w:lang w:val="en-US"/>
-        </w:rPr>
-        <w:t>IMG</w:t>
-      </w:r>
-      <w:r>
-        <w:rPr>
-          <w:i/>
-          <w:lang w:val="en-US"/>
-        </w:rPr>
-        <w:t>Import</w:t>
-      </w:r>
-      <w:proofErr w:type="spellEnd"/>
-      <w:r>
-        <w:rPr>
-          <w:i/>
-          <w:lang w:val="en-US"/>
-        </w:rPr>
-        <w:t>(</w:t>
-      </w:r>
-      <w:proofErr w:type="spellStart"/>
-      <w:r>
-        <w:rPr>
-          <w:i/>
-          <w:lang w:val="en-US"/>
-        </w:rPr>
-        <w:t>MyData</w:t>
-      </w:r>
-      <w:proofErr w:type="spellEnd"/>
-      <w:r>
-        <w:rPr>
-          <w:i/>
-          <w:lang w:val="en-US"/>
-        </w:rPr>
-        <w:t>/</w:t>
-      </w:r>
-      <w:r>
-        <w:rPr>
-          <w:i/>
-          <w:lang w:val="en-US"/>
-        </w:rPr>
-        <w:t>images</w:t>
-      </w:r>
-      <w:r>
-        <w:rPr>
-          <w:i/>
-          <w:lang w:val="en-US"/>
-        </w:rPr>
-        <w:t>,</w:t>
-      </w:r>
-      <w:r>
-        <w:rPr>
-          <w:i/>
-          <w:lang w:val="en-US"/>
-        </w:rPr>
-        <w:t>3</w:t>
-      </w:r>
-      <w:r>
-        <w:rPr>
-          <w:i/>
-          <w:lang w:val="en-US"/>
-        </w:rPr>
-        <w:t>,</w:t>
-      </w:r>
-      <w:r>
-        <w:rPr>
-          <w:i/>
-          <w:lang w:val="en-US"/>
-        </w:rPr>
-        <w:t>mtimages</w:t>
-      </w:r>
-      <w:r>
-        <w:rPr>
-          <w:i/>
-          <w:lang w:val="en-US"/>
-        </w:rPr>
-        <w:t>)</w:t>
-      </w:r>
-    </w:p>
-    <w:p>
-      <w:pPr>
-        <w:jc w:val="both"/>
-        <w:rPr>
-          <w:b/>
-          <w:lang w:val="en-US"/>
-        </w:rPr>
-      </w:pPr>
-      <w:proofErr w:type="spellStart"/>
+          <w:b/>
+          <w:lang w:val="en-US"/>
+        </w:rPr>
+        <w:t xml:space="preserve"> &lt;</w:t>
+      </w:r>
+      <w:proofErr w:type="spellStart"/>
+      <w:r>
+        <w:rPr>
+          <w:b/>
+          <w:lang w:val="en-US"/>
+        </w:rPr>
+        <w:t>configfile</w:t>
+      </w:r>
+      <w:proofErr w:type="spellEnd"/>
+      <w:r>
+        <w:rPr>
+          <w:b/>
+          <w:lang w:val="en-US"/>
+        </w:rPr>
+        <w:t>&gt; &lt;action&gt;</w:t>
+      </w:r>
+    </w:p>
+    <w:p>
+      <w:pPr>
+        <w:jc w:val="both"/>
+        <w:rPr>
+          <w:lang w:val="en-US"/>
+        </w:rPr>
+      </w:pPr>
+      <w:r>
+        <w:rPr>
+          <w:lang w:val="en-US"/>
+        </w:rPr>
+        <w:t>On every node the Secondo monitor will be started, stopped or checked.</w:t>
+      </w:r>
+    </w:p>
+    <w:p>
+      <w:pPr>
+        <w:jc w:val="both"/>
+        <w:rPr>
+          <w:lang w:val="en-US"/>
+        </w:rPr>
+      </w:pPr>
+      <w:r>
+        <w:rPr>
+          <w:lang w:val="en-US"/>
+        </w:rPr>
+        <w:t>With the parameter &lt;</w:t>
+      </w:r>
+      <w:proofErr w:type="spellStart"/>
+      <w:r>
+        <w:rPr>
+          <w:lang w:val="en-US"/>
+        </w:rPr>
+        <w:t>configfile</w:t>
+      </w:r>
+      <w:proofErr w:type="spellEnd"/>
+      <w:r>
+        <w:rPr>
+          <w:lang w:val="en-US"/>
+        </w:rPr>
+        <w:t>&gt; the location of the configuration file will be specified. With &lt;action&gt; you specified if the monitors will be started (start), stopped (stop) or checked (check).</w:t>
+      </w:r>
+    </w:p>
+    <w:p>
+      <w:pPr>
+        <w:jc w:val="both"/>
+        <w:rPr>
+          <w:lang w:val="en-US"/>
+        </w:rPr>
+      </w:pPr>
+      <w:r>
+        <w:rPr>
+          <w:lang w:val="en-US"/>
+        </w:rPr>
+        <w:t>Examples:</w:t>
+      </w:r>
+    </w:p>
+    <w:p>
+      <w:pPr>
+        <w:jc w:val="both"/>
+        <w:rPr>
+          <w:lang w:val="en-US"/>
+        </w:rPr>
+      </w:pPr>
       <w:proofErr w:type="gramStart"/>
       <w:r>
         <w:rPr>
-          <w:b/>
-          <w:lang w:val="en-US"/>
-        </w:rPr>
-        <w:t>shareFile</w:t>
-      </w:r>
-      <w:proofErr w:type="spellEnd"/>
-      <w:r>
-        <w:rPr>
-          <w:b/>
-          <w:lang w:val="en-US"/>
-        </w:rPr>
-        <w:t>(</w:t>
-      </w:r>
+          <w:lang w:val="en-US"/>
+        </w:rPr>
+        <w:t>./</w:t>
+      </w:r>
+      <w:proofErr w:type="spellStart"/>
       <w:proofErr w:type="gramEnd"/>
       <w:r>
         <w:rPr>
-          <w:b/>
-          <w:lang w:val="en-US"/>
-        </w:rPr>
-        <w:t xml:space="preserve">filename, </w:t>
-      </w:r>
-      <w:proofErr w:type="spellStart"/>
-      <w:r>
-        <w:rPr>
-          <w:b/>
-          <w:lang w:val="en-US"/>
-        </w:rPr>
-        <w:t>cpDestPath</w:t>
-      </w:r>
-      <w:proofErr w:type="spellEnd"/>
-      <w:r>
-        <w:rPr>
-          <w:b/>
-          <w:lang w:val="en-US"/>
-        </w:rPr>
-        <w:t>)</w:t>
+          <w:lang w:val="en-US"/>
+        </w:rPr>
+        <w:t>remoteMonitorsReplay</w:t>
+      </w:r>
+      <w:proofErr w:type="spellEnd"/>
+      <w:r>
+        <w:rPr>
+          <w:lang w:val="en-US"/>
+        </w:rPr>
+        <w:t xml:space="preserve"> </w:t>
+      </w:r>
+      <w:proofErr w:type="spellStart"/>
+      <w:r>
+        <w:rPr>
+          <w:lang w:val="en-US"/>
+        </w:rPr>
+        <w:t>Replay.cfg</w:t>
+      </w:r>
+      <w:proofErr w:type="spellEnd"/>
+      <w:r>
+        <w:rPr>
+          <w:lang w:val="en-US"/>
+        </w:rPr>
+        <w:t xml:space="preserve"> start</w:t>
       </w:r>
     </w:p>
     <w:p>
@@ -6211,310 +6899,139 @@
         <w:rPr>
           <w:lang w:val="en-US"/>
         </w:rPr>
-        <w:t xml:space="preserve">Transferred the file </w:t>
-      </w:r>
-      <w:r>
-        <w:rPr>
-          <w:i/>
-          <w:lang w:val="en-US"/>
-        </w:rPr>
-        <w:t>filename</w:t>
-      </w:r>
-      <w:r>
-        <w:rPr>
-          <w:lang w:val="en-US"/>
-        </w:rPr>
-        <w:t xml:space="preserve"> (absolute or relative path possible)</w:t>
-      </w:r>
-      <w:r>
-        <w:rPr>
-          <w:lang w:val="en-US"/>
-        </w:rPr>
-        <w:t xml:space="preserve"> </w:t>
-      </w:r>
-      <w:r>
-        <w:rPr>
-          <w:lang w:val="en-US"/>
-        </w:rPr>
-        <w:t>from the master to all active nodes.</w:t>
-      </w:r>
+        <w:t>./</w:t>
+      </w:r>
+      <w:proofErr w:type="spellStart"/>
       <w:proofErr w:type="gramEnd"/>
       <w:r>
         <w:rPr>
           <w:lang w:val="en-US"/>
         </w:rPr>
-        <w:t xml:space="preserve"> </w:t>
-      </w:r>
-      <w:r>
-        <w:rPr>
-          <w:lang w:val="en-US"/>
-        </w:rPr>
-        <w:t>On the Nodes, the file is in your home directory</w:t>
-      </w:r>
-      <w:r>
-        <w:rPr>
-          <w:lang w:val="en-US"/>
-        </w:rPr>
-        <w:t xml:space="preserve"> </w:t>
-      </w:r>
-      <w:r>
-        <w:rPr>
-          <w:lang w:val="en-US"/>
-        </w:rPr>
-        <w:t xml:space="preserve">the user within the folder </w:t>
-      </w:r>
-      <w:r>
-        <w:rPr>
-          <w:i/>
-          <w:lang w:val="en-US"/>
-        </w:rPr>
-        <w:t>secondo-databases/</w:t>
-      </w:r>
-      <w:proofErr w:type="spellStart"/>
-      <w:r>
-        <w:rPr>
-          <w:i/>
-          <w:lang w:val="en-US"/>
-        </w:rPr>
-        <w:t>filetransfers</w:t>
-      </w:r>
-      <w:proofErr w:type="spellEnd"/>
+        <w:t>remot</w:t>
+      </w:r>
+      <w:r>
+        <w:rPr>
+          <w:lang w:val="en-US"/>
+        </w:rPr>
+        <w:t>eMonitorsRe</w:t>
+      </w:r>
+      <w:r>
+        <w:rPr>
+          <w:lang w:val="en-US"/>
+        </w:rPr>
+        <w:t>play</w:t>
+      </w:r>
+      <w:proofErr w:type="spellEnd"/>
+      <w:r>
+        <w:rPr>
+          <w:lang w:val="en-US"/>
+        </w:rPr>
+        <w:t xml:space="preserve"> </w:t>
+      </w:r>
+      <w:proofErr w:type="spellStart"/>
+      <w:r>
+        <w:rPr>
+          <w:lang w:val="en-US"/>
+        </w:rPr>
+        <w:t>Replay.cfg</w:t>
+      </w:r>
+      <w:proofErr w:type="spellEnd"/>
+      <w:r>
+        <w:rPr>
+          <w:lang w:val="en-US"/>
+        </w:rPr>
+        <w:t xml:space="preserve"> stop</w:t>
+      </w:r>
+    </w:p>
+    <w:p>
+      <w:pPr>
+        <w:jc w:val="both"/>
+        <w:rPr>
+          <w:lang w:val="en-US"/>
+        </w:rPr>
+      </w:pPr>
       <w:proofErr w:type="gramStart"/>
       <w:r>
         <w:rPr>
-          <w:i/>
-          <w:lang w:val="en-US"/>
-        </w:rPr>
-        <w:t>/[</w:t>
-      </w:r>
+          <w:lang w:val="en-US"/>
+        </w:rPr>
+        <w:t>./</w:t>
+      </w:r>
+      <w:proofErr w:type="spellStart"/>
       <w:proofErr w:type="gramEnd"/>
       <w:r>
         <w:rPr>
-          <w:i/>
-          <w:lang w:val="en-US"/>
-        </w:rPr>
-        <w:t>PID]</w:t>
-      </w:r>
-      <w:r>
-        <w:rPr>
-          <w:lang w:val="en-US"/>
-        </w:rPr>
-        <w:t xml:space="preserve"> filed.</w:t>
-      </w:r>
-      <w:r>
-        <w:rPr>
-          <w:lang w:val="en-US"/>
-        </w:rPr>
-        <w:t xml:space="preserve"> </w:t>
-      </w:r>
-      <w:r>
-        <w:rPr>
-          <w:lang w:val="en-US"/>
-        </w:rPr>
-        <w:t>[PID] is the process ID with which the master is connected to the corresponding node.</w:t>
-      </w:r>
-      <w:r>
-        <w:rPr>
-          <w:lang w:val="en-US"/>
-        </w:rPr>
-        <w:t xml:space="preserve"> </w:t>
-      </w:r>
-      <w:r>
-        <w:rPr>
-          <w:lang w:val="en-US"/>
-        </w:rPr>
-        <w:t>Is within the SecondoConfig.ini a different base directory for storing the database</w:t>
-      </w:r>
-      <w:r>
-        <w:rPr>
-          <w:lang w:val="en-US"/>
-        </w:rPr>
-        <w:t xml:space="preserve"> </w:t>
-      </w:r>
-      <w:r>
-        <w:rPr>
-          <w:lang w:val="en-US"/>
-        </w:rPr>
-        <w:t xml:space="preserve">defined, it will be used </w:t>
-      </w:r>
-      <w:r>
-        <w:rPr>
-          <w:i/>
-          <w:lang w:val="en-US"/>
-        </w:rPr>
-        <w:t>($SECONDO_HOME/</w:t>
-      </w:r>
-      <w:proofErr w:type="spellStart"/>
-      <w:r>
-        <w:rPr>
-          <w:i/>
-          <w:lang w:val="en-US"/>
-        </w:rPr>
-        <w:t>filetransfers</w:t>
-      </w:r>
-      <w:proofErr w:type="spellEnd"/>
-      <w:proofErr w:type="gramStart"/>
-      <w:r>
-        <w:rPr>
-          <w:i/>
-          <w:lang w:val="en-US"/>
-        </w:rPr>
-        <w:t>/[</w:t>
-      </w:r>
-      <w:proofErr w:type="gramEnd"/>
-      <w:r>
-        <w:rPr>
-          <w:i/>
-          <w:lang w:val="en-US"/>
-        </w:rPr>
-        <w:t>PID]</w:t>
-      </w:r>
-      <w:r>
-        <w:rPr>
-          <w:lang w:val="en-US"/>
-        </w:rPr>
-        <w:t>).</w:t>
-      </w:r>
-      <w:r>
-        <w:rPr>
-          <w:lang w:val="en-US"/>
-        </w:rPr>
-        <w:t xml:space="preserve"> </w:t>
-      </w:r>
-    </w:p>
-    <w:p>
-      <w:pPr>
-        <w:jc w:val="both"/>
-        <w:rPr>
-          <w:lang w:val="en-US"/>
-        </w:rPr>
-      </w:pPr>
-      <w:r>
-        <w:rPr>
-          <w:lang w:val="en-US"/>
-        </w:rPr>
-        <w:t xml:space="preserve">The second parameter is used to the transferred file in the directory </w:t>
-      </w:r>
-      <w:proofErr w:type="spellStart"/>
-      <w:r>
-        <w:rPr>
-          <w:i/>
-          <w:lang w:val="en-US"/>
-        </w:rPr>
-        <w:t>cpDestPath</w:t>
-      </w:r>
-      <w:proofErr w:type="spellEnd"/>
-      <w:r>
-        <w:rPr>
-          <w:lang w:val="en-US"/>
-        </w:rPr>
-        <w:t xml:space="preserve"> copy.</w:t>
-      </w:r>
-      <w:r>
-        <w:rPr>
-          <w:lang w:val="en-US"/>
-        </w:rPr>
-        <w:t xml:space="preserve"> </w:t>
-      </w:r>
-      <w:r>
-        <w:rPr>
-          <w:lang w:val="en-US"/>
-        </w:rPr>
-        <w:t>For this, the user must have write access to this directory have on all nodes.</w:t>
-      </w:r>
-      <w:r>
-        <w:rPr>
-          <w:lang w:val="en-US"/>
-        </w:rPr>
-        <w:t xml:space="preserve"> </w:t>
-      </w:r>
-      <w:r>
-        <w:rPr>
-          <w:lang w:val="en-US"/>
-        </w:rPr>
-        <w:t>An automatic system of directories does not take place.</w:t>
-      </w:r>
-    </w:p>
-    <w:p>
-      <w:pPr>
-        <w:rPr>
-          <w:lang w:val="en-US"/>
-        </w:rPr>
-      </w:pPr>
-      <w:r>
-        <w:rPr>
-          <w:lang w:val="en-US"/>
-        </w:rPr>
-        <w:t xml:space="preserve">Dependencies: </w:t>
-      </w:r>
-      <w:r>
-        <w:rPr>
-          <w:lang w:val="en-US"/>
-        </w:rPr>
-        <w:br/>
-        <w:t>-</w:t>
-      </w:r>
-    </w:p>
-    <w:p>
-      <w:pPr>
-        <w:jc w:val="both"/>
-        <w:rPr>
-          <w:i/>
-          <w:lang w:val="en-US"/>
-        </w:rPr>
-      </w:pPr>
-      <w:r>
-        <w:rPr>
-          <w:i/>
-          <w:lang w:val="en-US"/>
-        </w:rPr>
-        <w:t>Example</w:t>
-      </w:r>
-      <w:proofErr w:type="gramStart"/>
-      <w:r>
-        <w:rPr>
-          <w:i/>
-          <w:lang w:val="en-US"/>
-        </w:rPr>
-        <w:t>:</w:t>
-      </w:r>
-      <w:proofErr w:type="gramEnd"/>
-      <w:r>
-        <w:rPr>
-          <w:i/>
-          <w:lang w:val="en-US"/>
-        </w:rPr>
-        <w:br/>
-        <w:t xml:space="preserve">Secondo =&gt; </w:t>
-      </w:r>
-      <w:r>
-        <w:rPr>
-          <w:i/>
-          <w:lang w:val="en-US"/>
-        </w:rPr>
-        <w:t>shareFile</w:t>
-      </w:r>
-      <w:r>
-        <w:rPr>
-          <w:i/>
-          <w:lang w:val="en-US"/>
-        </w:rPr>
-        <w:t>(MyData/</w:t>
-      </w:r>
-      <w:r>
-        <w:rPr>
-          <w:i/>
-          <w:lang w:val="en-US"/>
-        </w:rPr>
-        <w:t>share/Secondo-mod.pdf,/home/cluster/secondo/Data/transfer</w:t>
-      </w:r>
-      <w:r>
-        <w:rPr>
-          <w:i/>
-          <w:lang w:val="en-US"/>
-        </w:rPr>
-        <w:t>)</w:t>
-      </w:r>
+          <w:lang w:val="en-US"/>
+        </w:rPr>
+        <w:t>remot</w:t>
+      </w:r>
+      <w:r>
+        <w:rPr>
+          <w:lang w:val="en-US"/>
+        </w:rPr>
+        <w:t>eMonitorsReplay</w:t>
+      </w:r>
+      <w:proofErr w:type="spellEnd"/>
+      <w:r>
+        <w:rPr>
+          <w:lang w:val="en-US"/>
+        </w:rPr>
+        <w:t xml:space="preserve"> </w:t>
+      </w:r>
+      <w:proofErr w:type="spellStart"/>
+      <w:r>
+        <w:rPr>
+          <w:lang w:val="en-US"/>
+        </w:rPr>
+        <w:t>Replay.cfg</w:t>
+      </w:r>
+      <w:proofErr w:type="spellEnd"/>
+      <w:r>
+        <w:rPr>
+          <w:lang w:val="en-US"/>
+        </w:rPr>
+        <w:t xml:space="preserve"> check</w:t>
+      </w:r>
+    </w:p>
+    <w:p>
+      <w:pPr>
+        <w:jc w:val="both"/>
+        <w:rPr>
+          <w:lang w:val="en-US"/>
+        </w:rPr>
+      </w:pPr>
+    </w:p>
+    <w:p>
+      <w:pPr>
+        <w:jc w:val="both"/>
+        <w:rPr>
+          <w:lang w:val="en-US"/>
+        </w:rPr>
+      </w:pPr>
+    </w:p>
+    <w:p>
+      <w:pPr>
+        <w:jc w:val="both"/>
+        <w:rPr>
+          <w:lang w:val="en-US"/>
+        </w:rPr>
+      </w:pPr>
+    </w:p>
+    <w:p>
+      <w:pPr>
+        <w:jc w:val="both"/>
+        <w:rPr>
+          <w:lang w:val="en-US"/>
+        </w:rPr>
+      </w:pPr>
+    </w:p>
+    <w:p>
+      <w:pPr>
+        <w:jc w:val="both"/>
+        <w:rPr>
+          <w:lang w:val="en-US"/>
+        </w:rPr>
+      </w:pPr>
     </w:p>
     <w:sectPr>
       <w:pgSz w:w="11906" w:h="16838"/>
@@ -7237,4 +7754,16 @@
   <a:objectDefaults/>
   <a:extraClrSchemeLst/>
 </a:theme>
+</file>
+
+<file path=customXml/item1.xml><?xml version="1.0" encoding="utf-8"?>
+<b:Sources xmlns:b="http://schemas.openxmlformats.org/officeDocument/2006/bibliography" xmlns="http://schemas.openxmlformats.org/officeDocument/2006/bibliography" SelectedStyle="\APA.XSL" StyleName="APA"/>
+</file>
+
+<file path=customXml/itemProps1.xml><?xml version="1.0" encoding="utf-8"?>
+<ds:datastoreItem xmlns:ds="http://schemas.openxmlformats.org/officeDocument/2006/customXml" ds:itemID="{26F9ADB2-FAC6-4358-B873-D94DC9C011F5}">
+  <ds:schemaRefs>
+    <ds:schemaRef ds:uri="http://schemas.openxmlformats.org/officeDocument/2006/bibliography"/>
+  </ds:schemaRefs>
+</ds:datastoreItem>
 </file>
</xml_diff>